<commit_message>
add remaining file types
</commit_message>
<xml_diff>
--- a/src/_data/SkyQuotes/SkyQuotesDOCX.docx
+++ b/src/_data/SkyQuotes/SkyQuotesDOCX.docx
@@ -9,20 +9,9 @@
       <w:r>
         <w:rPr>
           <w:rtl w:val="0"/>
+          <w:lang w:val="en-US"/>
         </w:rPr>
-        <w:t xml:space="preserve">A man is a fool not to put everything he has, at any given moment, into what he is creating. </w:t>
-      </w:r>
-      <w:r>
-        <w:rPr>
-          <w:rtl w:val="0"/>
-        </w:rPr>
-        <w:t xml:space="preserve">- </w:t>
-      </w:r>
-      <w:r>
-        <w:rPr>
-          <w:rtl w:val="0"/>
-        </w:rPr>
-        <w:t>Frank Herbert</w:t>
+        <w:t>A man is a fool not to put everything he has, at any given moment, into what he is creating. - Frank Herbert</w:t>
       </w:r>
     </w:p>
     <w:p>
@@ -128,14 +117,7 @@
           <w:rtl w:val="0"/>
           <w:lang w:val="en-US"/>
         </w:rPr>
-        <w:t>-</w:t>
-      </w:r>
-      <w:r>
-        <w:rPr>
-          <w:rtl w:val="0"/>
-          <w:lang w:val="en-US"/>
-        </w:rPr>
-        <w:t xml:space="preserve"> John F. Kennedy </w:t>
+        <w:t xml:space="preserve">- John F. Kennedy </w:t>
       </w:r>
     </w:p>
     <w:p>
@@ -161,197 +143,7 @@
         </w:rPr>
         <w:t>Go confidently in the direction of your dreams! Live the life you've imagined  - Henry David thereau</w:t>
       </w:r>
-    </w:p>
-    <w:p>
-      <w:pPr>
-        <w:pStyle w:val="Body A"/>
-      </w:pPr>
-      <w:r>
-        <w:rPr>
-          <w:rtl w:val="0"/>
-          <w:lang w:val="en-US"/>
-        </w:rPr>
-        <w:t>your life is nothing more than a collection of days! -Jiri Novotny</w:t>
-      </w:r>
-    </w:p>
-    <w:p>
-      <w:pPr>
-        <w:pStyle w:val="Body A"/>
-      </w:pPr>
-      <w:r>
-        <w:rPr>
-          <w:rtl w:val="0"/>
-          <w:lang w:val="en-US"/>
-        </w:rPr>
-        <w:t>if it is important to you, you will find a way. If it is not, you will find an excuse. - unknown</w:t>
-      </w:r>
-    </w:p>
-    <w:p>
-      <w:pPr>
-        <w:pStyle w:val="Body A"/>
-      </w:pPr>
-      <w:r>
-        <w:rPr>
-          <w:rtl w:val="0"/>
-          <w:lang w:val="en-US"/>
-        </w:rPr>
-        <w:t>be congruent, be authentic, be your true self - Ghandi</w:t>
-      </w:r>
-    </w:p>
-    <w:p>
-      <w:pPr>
-        <w:pStyle w:val="Body A"/>
-      </w:pPr>
-      <w:r>
-        <w:rPr>
-          <w:rtl w:val="0"/>
-          <w:lang w:val="en-US"/>
-        </w:rPr>
-        <w:t>Don't raise your voice, improve your argument. - unknown</w:t>
-      </w:r>
-    </w:p>
-    <w:p>
-      <w:pPr>
-        <w:pStyle w:val="Body A"/>
-      </w:pPr>
-      <w:r>
-        <w:rPr>
-          <w:rtl w:val="0"/>
-          <w:lang w:val="en-US"/>
-        </w:rPr>
-        <w:t>It's always too soon to quit - Norman Vincent Piel</w:t>
-      </w:r>
-    </w:p>
-    <w:p>
-      <w:pPr>
-        <w:pStyle w:val="Body A"/>
-      </w:pPr>
-      <w:r>
-        <w:rPr>
-          <w:rtl w:val="0"/>
-          <w:lang w:val="en-US"/>
-        </w:rPr>
-        <w:t>There's nothing either good or bad but thinking makes it so - shakespere</w:t>
-      </w:r>
-    </w:p>
-    <w:p>
-      <w:pPr>
-        <w:pStyle w:val="Body A"/>
-      </w:pPr>
-      <w:r>
-        <w:rPr>
-          <w:rtl w:val="0"/>
-          <w:lang w:val="en-US"/>
-        </w:rPr>
-        <w:t>nothing tastes as good as being fit feels. - Commercial</w:t>
-      </w:r>
-    </w:p>
-    <w:p>
-      <w:pPr>
-        <w:pStyle w:val="Body A"/>
-      </w:pPr>
-      <w:r>
-        <w:rPr>
-          <w:rtl w:val="0"/>
-          <w:lang w:val="en-US"/>
-        </w:rPr>
-        <w:t xml:space="preserve">You don't get what you want in life. You get what you expect. - unknown </w:t>
-      </w:r>
-    </w:p>
-    <w:p>
-      <w:pPr>
-        <w:pStyle w:val="Body A"/>
-      </w:pPr>
-      <w:r>
-        <w:rPr>
-          <w:rtl w:val="0"/>
-          <w:lang w:val="en-US"/>
-        </w:rPr>
-        <w:t xml:space="preserve">Luv you lots-like polka dots, even more than vodka shots, ur my friend till the end. - Unknown </w:t>
-      </w:r>
-    </w:p>
-    <w:p>
-      <w:pPr>
-        <w:pStyle w:val="Body A"/>
-      </w:pPr>
-      <w:r>
-        <w:rPr>
-          <w:rtl w:val="0"/>
-          <w:lang w:val="en-US"/>
-        </w:rPr>
-        <w:t>Ever since happiness heard your name, it's been out on the street calling you - Christian Sorensen</w:t>
-      </w:r>
-    </w:p>
-    <w:p>
-      <w:pPr>
-        <w:pStyle w:val="Body A"/>
-      </w:pPr>
-      <w:r>
-        <w:rPr>
-          <w:rtl w:val="0"/>
-          <w:lang w:val="en-US"/>
-        </w:rPr>
-        <w:t>Pain is temporary, suck is forever. - Jason deemer Ratitulle</w:t>
-      </w:r>
-    </w:p>
-    <w:p>
-      <w:pPr>
-        <w:pStyle w:val="Body A"/>
-      </w:pPr>
-      <w:r>
-        <w:rPr>
-          <w:rtl w:val="0"/>
-          <w:lang w:val="en-US"/>
-        </w:rPr>
-        <w:t>"</w:t>
-      </w:r>
-      <w:r>
-        <w:rPr>
-          <w:rtl w:val="0"/>
-          <w:lang w:val="en-US"/>
-        </w:rPr>
-        <w:t>Beautiful</w:t>
-      </w:r>
-      <w:r>
-        <w:rPr>
-          <w:rtl w:val="0"/>
-          <w:lang w:val="en-US"/>
-        </w:rPr>
-        <w:t xml:space="preserve"> well-crafted ui's and workflows make people happy and productive</w:t>
-      </w:r>
-      <w:r>
-        <w:rPr>
-          <w:rtl w:val="0"/>
-          <w:lang w:val="en-US"/>
-        </w:rPr>
-        <w:t xml:space="preserve">” </w:t>
-      </w:r>
-      <w:r>
-        <w:rPr>
-          <w:rtl w:val="0"/>
-          <w:lang w:val="en-US"/>
-        </w:rPr>
-        <w:t>-</w:t>
-      </w:r>
-      <w:r>
-        <w:rPr>
-          <w:rtl w:val="0"/>
-          <w:lang w:val="en-US"/>
-        </w:rPr>
-        <w:t xml:space="preserve"> pixar</w:t>
-      </w:r>
-    </w:p>
-    <w:p>
-      <w:pPr>
-        <w:pStyle w:val="Body A"/>
-      </w:pPr>
-      <w:r>
-        <w:rPr>
-          <w:rtl w:val="0"/>
-          <w:lang w:val="en-US"/>
-        </w:rPr>
-        <w:t>One should never impose one's views on a problem; one should rather study it, and in time a solution will reveal itself. - Albert Einstein</w:t>
-      </w:r>
+      <w:r/>
     </w:p>
     <w:sectPr>
       <w:headerReference w:type="default" r:id="rId4"/>

</xml_diff>